<commit_message>
Update Git Hub Url
</commit_message>
<xml_diff>
--- a/Eventia SAS - TicketManagement Architecture Proposal.docx
+++ b/Eventia SAS - TicketManagement Architecture Proposal.docx
@@ -463,7 +463,7 @@
             </w:rPr>
             <w:fldChar w:fldCharType="separate"/>
           </w:r>
-          <w:hyperlink w:anchor="_Toc211592794" w:history="1">
+          <w:hyperlink w:anchor="_Toc211593747" w:history="1">
             <w:r>
               <w:rPr>
                 <w:rStyle w:val="Hyperlink"/>
@@ -490,7 +490,7 @@
                 <w:noProof/>
                 <w:webHidden/>
               </w:rPr>
-              <w:instrText xml:space="preserve"> PAGEREF _Toc211592794 \h </w:instrText>
+              <w:instrText xml:space="preserve"> PAGEREF _Toc211593747 \h </w:instrText>
             </w:r>
             <w:r>
               <w:rPr>
@@ -533,7 +533,7 @@
               <w:lang w:eastAsia="es-CO"/>
             </w:rPr>
           </w:pPr>
-          <w:hyperlink w:anchor="_Toc211592795" w:history="1">
+          <w:hyperlink w:anchor="_Toc211593748" w:history="1">
             <w:r>
               <w:rPr>
                 <w:rStyle w:val="Hyperlink"/>
@@ -561,7 +561,7 @@
                 <w:noProof/>
                 <w:webHidden/>
               </w:rPr>
-              <w:instrText xml:space="preserve"> PAGEREF _Toc211592795 \h </w:instrText>
+              <w:instrText xml:space="preserve"> PAGEREF _Toc211593748 \h </w:instrText>
             </w:r>
             <w:r>
               <w:rPr>
@@ -604,7 +604,7 @@
               <w:lang w:eastAsia="es-CO"/>
             </w:rPr>
           </w:pPr>
-          <w:hyperlink w:anchor="_Toc211592796" w:history="1">
+          <w:hyperlink w:anchor="_Toc211593749" w:history="1">
             <w:r>
               <w:rPr>
                 <w:rStyle w:val="Hyperlink"/>
@@ -632,7 +632,7 @@
                 <w:noProof/>
                 <w:webHidden/>
               </w:rPr>
-              <w:instrText xml:space="preserve"> PAGEREF _Toc211592796 \h </w:instrText>
+              <w:instrText xml:space="preserve"> PAGEREF _Toc211593749 \h </w:instrText>
             </w:r>
             <w:r>
               <w:rPr>
@@ -675,7 +675,7 @@
               <w:lang w:eastAsia="es-CO"/>
             </w:rPr>
           </w:pPr>
-          <w:hyperlink w:anchor="_Toc211592797" w:history="1">
+          <w:hyperlink w:anchor="_Toc211593750" w:history="1">
             <w:r>
               <w:rPr>
                 <w:rStyle w:val="Hyperlink"/>
@@ -703,7 +703,7 @@
                 <w:noProof/>
                 <w:webHidden/>
               </w:rPr>
-              <w:instrText xml:space="preserve"> PAGEREF _Toc211592797 \h </w:instrText>
+              <w:instrText xml:space="preserve"> PAGEREF _Toc211593750 \h </w:instrText>
             </w:r>
             <w:r>
               <w:rPr>
@@ -746,7 +746,7 @@
               <w:lang w:eastAsia="es-CO"/>
             </w:rPr>
           </w:pPr>
-          <w:hyperlink w:anchor="_Toc211592798" w:history="1">
+          <w:hyperlink w:anchor="_Toc211593751" w:history="1">
             <w:r>
               <w:rPr>
                 <w:rStyle w:val="Hyperlink"/>
@@ -774,7 +774,7 @@
                 <w:noProof/>
                 <w:webHidden/>
               </w:rPr>
-              <w:instrText xml:space="preserve"> PAGEREF _Toc211592798 \h </w:instrText>
+              <w:instrText xml:space="preserve"> PAGEREF _Toc211593751 \h </w:instrText>
             </w:r>
             <w:r>
               <w:rPr>
@@ -817,7 +817,7 @@
               <w:lang w:eastAsia="es-CO"/>
             </w:rPr>
           </w:pPr>
-          <w:hyperlink w:anchor="_Toc211592799" w:history="1">
+          <w:hyperlink w:anchor="_Toc211593752" w:history="1">
             <w:r>
               <w:rPr>
                 <w:rStyle w:val="Hyperlink"/>
@@ -845,7 +845,7 @@
                 <w:noProof/>
                 <w:webHidden/>
               </w:rPr>
-              <w:instrText xml:space="preserve"> PAGEREF _Toc211592799 \h </w:instrText>
+              <w:instrText xml:space="preserve"> PAGEREF _Toc211593752 \h </w:instrText>
             </w:r>
             <w:r>
               <w:rPr>
@@ -888,7 +888,7 @@
               <w:lang w:eastAsia="es-CO"/>
             </w:rPr>
           </w:pPr>
-          <w:hyperlink w:anchor="_Toc211592800" w:history="1">
+          <w:hyperlink w:anchor="_Toc211593753" w:history="1">
             <w:r>
               <w:rPr>
                 <w:rStyle w:val="Hyperlink"/>
@@ -916,7 +916,7 @@
                 <w:noProof/>
                 <w:webHidden/>
               </w:rPr>
-              <w:instrText xml:space="preserve"> PAGEREF _Toc211592800 \h </w:instrText>
+              <w:instrText xml:space="preserve"> PAGEREF _Toc211593753 \h </w:instrText>
             </w:r>
             <w:r>
               <w:rPr>
@@ -959,7 +959,7 @@
               <w:lang w:eastAsia="es-CO"/>
             </w:rPr>
           </w:pPr>
-          <w:hyperlink w:anchor="_Toc211592801" w:history="1">
+          <w:hyperlink w:anchor="_Toc211593754" w:history="1">
             <w:r>
               <w:rPr>
                 <w:rStyle w:val="Hyperlink"/>
@@ -987,7 +987,7 @@
                 <w:noProof/>
                 <w:webHidden/>
               </w:rPr>
-              <w:instrText xml:space="preserve"> PAGEREF _Toc211592801 \h </w:instrText>
+              <w:instrText xml:space="preserve"> PAGEREF _Toc211593754 \h </w:instrText>
             </w:r>
             <w:r>
               <w:rPr>
@@ -1030,7 +1030,7 @@
               <w:lang w:eastAsia="es-CO"/>
             </w:rPr>
           </w:pPr>
-          <w:hyperlink w:anchor="_Toc211592802" w:history="1">
+          <w:hyperlink w:anchor="_Toc211593755" w:history="1">
             <w:r>
               <w:rPr>
                 <w:rStyle w:val="Hyperlink"/>
@@ -1058,7 +1058,7 @@
                 <w:noProof/>
                 <w:webHidden/>
               </w:rPr>
-              <w:instrText xml:space="preserve"> PAGEREF _Toc211592802 \h </w:instrText>
+              <w:instrText xml:space="preserve"> PAGEREF _Toc211593755 \h </w:instrText>
             </w:r>
             <w:r>
               <w:rPr>
@@ -1101,7 +1101,7 @@
               <w:lang w:eastAsia="es-CO"/>
             </w:rPr>
           </w:pPr>
-          <w:hyperlink w:anchor="_Toc211592803" w:history="1">
+          <w:hyperlink w:anchor="_Toc211593756" w:history="1">
             <w:r>
               <w:rPr>
                 <w:rStyle w:val="Hyperlink"/>
@@ -1129,7 +1129,7 @@
                 <w:noProof/>
                 <w:webHidden/>
               </w:rPr>
-              <w:instrText xml:space="preserve"> PAGEREF _Toc211592803 \h </w:instrText>
+              <w:instrText xml:space="preserve"> PAGEREF _Toc211593756 \h </w:instrText>
             </w:r>
             <w:r>
               <w:rPr>
@@ -1172,7 +1172,7 @@
               <w:lang w:eastAsia="es-CO"/>
             </w:rPr>
           </w:pPr>
-          <w:hyperlink w:anchor="_Toc211592804" w:history="1">
+          <w:hyperlink w:anchor="_Toc211593757" w:history="1">
             <w:r>
               <w:rPr>
                 <w:rStyle w:val="Hyperlink"/>
@@ -1200,7 +1200,7 @@
                 <w:noProof/>
                 <w:webHidden/>
               </w:rPr>
-              <w:instrText xml:space="preserve"> PAGEREF _Toc211592804 \h </w:instrText>
+              <w:instrText xml:space="preserve"> PAGEREF _Toc211593757 \h </w:instrText>
             </w:r>
             <w:r>
               <w:rPr>
@@ -1243,7 +1243,7 @@
               <w:lang w:eastAsia="es-CO"/>
             </w:rPr>
           </w:pPr>
-          <w:hyperlink w:anchor="_Toc211592805" w:history="1">
+          <w:hyperlink w:anchor="_Toc211593758" w:history="1">
             <w:r>
               <w:rPr>
                 <w:rStyle w:val="Hyperlink"/>
@@ -1271,7 +1271,7 @@
                 <w:noProof/>
                 <w:webHidden/>
               </w:rPr>
-              <w:instrText xml:space="preserve"> PAGEREF _Toc211592805 \h </w:instrText>
+              <w:instrText xml:space="preserve"> PAGEREF _Toc211593758 \h </w:instrText>
             </w:r>
             <w:r>
               <w:rPr>
@@ -1314,7 +1314,7 @@
               <w:lang w:eastAsia="es-CO"/>
             </w:rPr>
           </w:pPr>
-          <w:hyperlink w:anchor="_Toc211592806" w:history="1">
+          <w:hyperlink w:anchor="_Toc211593759" w:history="1">
             <w:r>
               <w:rPr>
                 <w:rStyle w:val="Hyperlink"/>
@@ -1342,7 +1342,7 @@
                 <w:noProof/>
                 <w:webHidden/>
               </w:rPr>
-              <w:instrText xml:space="preserve"> PAGEREF _Toc211592806 \h </w:instrText>
+              <w:instrText xml:space="preserve"> PAGEREF _Toc211593759 \h </w:instrText>
             </w:r>
             <w:r>
               <w:rPr>
@@ -1385,7 +1385,7 @@
               <w:lang w:eastAsia="es-CO"/>
             </w:rPr>
           </w:pPr>
-          <w:hyperlink w:anchor="_Toc211592807" w:history="1">
+          <w:hyperlink w:anchor="_Toc211593760" w:history="1">
             <w:r>
               <w:rPr>
                 <w:rStyle w:val="Hyperlink"/>
@@ -1413,7 +1413,7 @@
                 <w:noProof/>
                 <w:webHidden/>
               </w:rPr>
-              <w:instrText xml:space="preserve"> PAGEREF _Toc211592807 \h </w:instrText>
+              <w:instrText xml:space="preserve"> PAGEREF _Toc211593760 \h </w:instrText>
             </w:r>
             <w:r>
               <w:rPr>
@@ -1456,7 +1456,7 @@
               <w:lang w:eastAsia="es-CO"/>
             </w:rPr>
           </w:pPr>
-          <w:hyperlink w:anchor="_Toc211592808" w:history="1">
+          <w:hyperlink w:anchor="_Toc211593761" w:history="1">
             <w:r>
               <w:rPr>
                 <w:rStyle w:val="Hyperlink"/>
@@ -1484,7 +1484,7 @@
                 <w:noProof/>
                 <w:webHidden/>
               </w:rPr>
-              <w:instrText xml:space="preserve"> PAGEREF _Toc211592808 \h </w:instrText>
+              <w:instrText xml:space="preserve"> PAGEREF _Toc211593761 \h </w:instrText>
             </w:r>
             <w:r>
               <w:rPr>
@@ -1527,7 +1527,7 @@
               <w:lang w:eastAsia="es-CO"/>
             </w:rPr>
           </w:pPr>
-          <w:hyperlink w:anchor="_Toc211592809" w:history="1">
+          <w:hyperlink w:anchor="_Toc211593762" w:history="1">
             <w:r>
               <w:rPr>
                 <w:rStyle w:val="Hyperlink"/>
@@ -1555,7 +1555,7 @@
                 <w:noProof/>
                 <w:webHidden/>
               </w:rPr>
-              <w:instrText xml:space="preserve"> PAGEREF _Toc211592809 \h </w:instrText>
+              <w:instrText xml:space="preserve"> PAGEREF _Toc211593762 \h </w:instrText>
             </w:r>
             <w:r>
               <w:rPr>
@@ -1598,7 +1598,7 @@
               <w:lang w:eastAsia="es-CO"/>
             </w:rPr>
           </w:pPr>
-          <w:hyperlink w:anchor="_Toc211592810" w:history="1">
+          <w:hyperlink w:anchor="_Toc211593763" w:history="1">
             <w:r>
               <w:rPr>
                 <w:rStyle w:val="Hyperlink"/>
@@ -1626,7 +1626,7 @@
                 <w:noProof/>
                 <w:webHidden/>
               </w:rPr>
-              <w:instrText xml:space="preserve"> PAGEREF _Toc211592810 \h </w:instrText>
+              <w:instrText xml:space="preserve"> PAGEREF _Toc211593763 \h </w:instrText>
             </w:r>
             <w:r>
               <w:rPr>
@@ -1669,7 +1669,7 @@
               <w:lang w:eastAsia="es-CO"/>
             </w:rPr>
           </w:pPr>
-          <w:hyperlink w:anchor="_Toc211592811" w:history="1">
+          <w:hyperlink w:anchor="_Toc211593764" w:history="1">
             <w:r>
               <w:rPr>
                 <w:rStyle w:val="Hyperlink"/>
@@ -1697,7 +1697,7 @@
                 <w:noProof/>
                 <w:webHidden/>
               </w:rPr>
-              <w:instrText xml:space="preserve"> PAGEREF _Toc211592811 \h </w:instrText>
+              <w:instrText xml:space="preserve"> PAGEREF _Toc211593764 \h </w:instrText>
             </w:r>
             <w:r>
               <w:rPr>
@@ -1740,7 +1740,7 @@
               <w:lang w:eastAsia="es-CO"/>
             </w:rPr>
           </w:pPr>
-          <w:hyperlink w:anchor="_Toc211592812" w:history="1">
+          <w:hyperlink w:anchor="_Toc211593765" w:history="1">
             <w:r>
               <w:rPr>
                 <w:rStyle w:val="Hyperlink"/>
@@ -1768,7 +1768,7 @@
                 <w:noProof/>
                 <w:webHidden/>
               </w:rPr>
-              <w:instrText xml:space="preserve"> PAGEREF _Toc211592812 \h </w:instrText>
+              <w:instrText xml:space="preserve"> PAGEREF _Toc211593765 \h </w:instrText>
             </w:r>
             <w:r>
               <w:rPr>
@@ -1811,7 +1811,7 @@
               <w:lang w:eastAsia="es-CO"/>
             </w:rPr>
           </w:pPr>
-          <w:hyperlink w:anchor="_Toc211592813" w:history="1">
+          <w:hyperlink w:anchor="_Toc211593766" w:history="1">
             <w:r>
               <w:rPr>
                 <w:rStyle w:val="Hyperlink"/>
@@ -1839,7 +1839,7 @@
                 <w:noProof/>
                 <w:webHidden/>
               </w:rPr>
-              <w:instrText xml:space="preserve"> PAGEREF _Toc211592813 \h </w:instrText>
+              <w:instrText xml:space="preserve"> PAGEREF _Toc211593766 \h </w:instrText>
             </w:r>
             <w:r>
               <w:rPr>
@@ -1882,7 +1882,7 @@
               <w:lang w:eastAsia="es-CO"/>
             </w:rPr>
           </w:pPr>
-          <w:hyperlink w:anchor="_Toc211592814" w:history="1">
+          <w:hyperlink w:anchor="_Toc211593767" w:history="1">
             <w:r>
               <w:rPr>
                 <w:rStyle w:val="Hyperlink"/>
@@ -1910,7 +1910,7 @@
                 <w:noProof/>
                 <w:webHidden/>
               </w:rPr>
-              <w:instrText xml:space="preserve"> PAGEREF _Toc211592814 \h </w:instrText>
+              <w:instrText xml:space="preserve"> PAGEREF _Toc211593767 \h </w:instrText>
             </w:r>
             <w:r>
               <w:rPr>
@@ -1953,7 +1953,7 @@
               <w:lang w:eastAsia="es-CO"/>
             </w:rPr>
           </w:pPr>
-          <w:hyperlink w:anchor="_Toc211592815" w:history="1">
+          <w:hyperlink w:anchor="_Toc211593768" w:history="1">
             <w:r>
               <w:rPr>
                 <w:rStyle w:val="Hyperlink"/>
@@ -1981,7 +1981,7 @@
                 <w:noProof/>
                 <w:webHidden/>
               </w:rPr>
-              <w:instrText xml:space="preserve"> PAGEREF _Toc211592815 \h </w:instrText>
+              <w:instrText xml:space="preserve"> PAGEREF _Toc211593768 \h </w:instrText>
             </w:r>
             <w:r>
               <w:rPr>
@@ -2024,7 +2024,7 @@
               <w:lang w:eastAsia="es-CO"/>
             </w:rPr>
           </w:pPr>
-          <w:hyperlink w:anchor="_Toc211592816" w:history="1">
+          <w:hyperlink w:anchor="_Toc211593769" w:history="1">
             <w:r>
               <w:rPr>
                 <w:rStyle w:val="Hyperlink"/>
@@ -2051,7 +2051,7 @@
                 <w:noProof/>
                 <w:webHidden/>
               </w:rPr>
-              <w:instrText xml:space="preserve"> PAGEREF _Toc211592816 \h </w:instrText>
+              <w:instrText xml:space="preserve"> PAGEREF _Toc211593769 \h </w:instrText>
             </w:r>
             <w:r>
               <w:rPr>
@@ -2094,7 +2094,7 @@
               <w:lang w:eastAsia="es-CO"/>
             </w:rPr>
           </w:pPr>
-          <w:hyperlink w:anchor="_Toc211592817" w:history="1">
+          <w:hyperlink w:anchor="_Toc211593770" w:history="1">
             <w:r>
               <w:rPr>
                 <w:rStyle w:val="Hyperlink"/>
@@ -2122,7 +2122,7 @@
                 <w:noProof/>
                 <w:webHidden/>
               </w:rPr>
-              <w:instrText xml:space="preserve"> PAGEREF _Toc211592817 \h </w:instrText>
+              <w:instrText xml:space="preserve"> PAGEREF _Toc211593770 \h </w:instrText>
             </w:r>
             <w:r>
               <w:rPr>
@@ -2165,7 +2165,7 @@
               <w:lang w:eastAsia="es-CO"/>
             </w:rPr>
           </w:pPr>
-          <w:hyperlink w:anchor="_Toc211592818" w:history="1">
+          <w:hyperlink w:anchor="_Toc211593771" w:history="1">
             <w:r>
               <w:rPr>
                 <w:rStyle w:val="Hyperlink"/>
@@ -2193,7 +2193,7 @@
                 <w:noProof/>
                 <w:webHidden/>
               </w:rPr>
-              <w:instrText xml:space="preserve"> PAGEREF _Toc211592818 \h </w:instrText>
+              <w:instrText xml:space="preserve"> PAGEREF _Toc211593771 \h </w:instrText>
             </w:r>
             <w:r>
               <w:rPr>
@@ -2236,7 +2236,7 @@
               <w:lang w:eastAsia="es-CO"/>
             </w:rPr>
           </w:pPr>
-          <w:hyperlink w:anchor="_Toc211592819" w:history="1">
+          <w:hyperlink w:anchor="_Toc211593772" w:history="1">
             <w:r>
               <w:rPr>
                 <w:rStyle w:val="Hyperlink"/>
@@ -2264,7 +2264,7 @@
                 <w:noProof/>
                 <w:webHidden/>
               </w:rPr>
-              <w:instrText xml:space="preserve"> PAGEREF _Toc211592819 \h </w:instrText>
+              <w:instrText xml:space="preserve"> PAGEREF _Toc211593772 \h </w:instrText>
             </w:r>
             <w:r>
               <w:rPr>
@@ -2307,7 +2307,7 @@
               <w:lang w:eastAsia="es-CO"/>
             </w:rPr>
           </w:pPr>
-          <w:hyperlink w:anchor="_Toc211592820" w:history="1">
+          <w:hyperlink w:anchor="_Toc211593773" w:history="1">
             <w:r>
               <w:rPr>
                 <w:rStyle w:val="Hyperlink"/>
@@ -2335,7 +2335,7 @@
                 <w:noProof/>
                 <w:webHidden/>
               </w:rPr>
-              <w:instrText xml:space="preserve"> PAGEREF _Toc211592820 \h </w:instrText>
+              <w:instrText xml:space="preserve"> PAGEREF _Toc211593773 \h </w:instrText>
             </w:r>
             <w:r>
               <w:rPr>
@@ -2378,7 +2378,7 @@
               <w:lang w:eastAsia="es-CO"/>
             </w:rPr>
           </w:pPr>
-          <w:hyperlink w:anchor="_Toc211592821" w:history="1">
+          <w:hyperlink w:anchor="_Toc211593774" w:history="1">
             <w:r>
               <w:rPr>
                 <w:rStyle w:val="Hyperlink"/>
@@ -2406,7 +2406,7 @@
                 <w:noProof/>
                 <w:webHidden/>
               </w:rPr>
-              <w:instrText xml:space="preserve"> PAGEREF _Toc211592821 \h </w:instrText>
+              <w:instrText xml:space="preserve"> PAGEREF _Toc211593774 \h </w:instrText>
             </w:r>
             <w:r>
               <w:rPr>
@@ -2449,7 +2449,7 @@
               <w:lang w:eastAsia="es-CO"/>
             </w:rPr>
           </w:pPr>
-          <w:hyperlink w:anchor="_Toc211592822" w:history="1">
+          <w:hyperlink w:anchor="_Toc211593775" w:history="1">
             <w:r>
               <w:rPr>
                 <w:rStyle w:val="Hyperlink"/>
@@ -2477,7 +2477,7 @@
                 <w:noProof/>
                 <w:webHidden/>
               </w:rPr>
-              <w:instrText xml:space="preserve"> PAGEREF _Toc211592822 \h </w:instrText>
+              <w:instrText xml:space="preserve"> PAGEREF _Toc211593775 \h </w:instrText>
             </w:r>
             <w:r>
               <w:rPr>
@@ -2520,14 +2520,30 @@
               <w:lang w:eastAsia="es-CO"/>
             </w:rPr>
           </w:pPr>
-          <w:hyperlink w:anchor="_Toc211592823" w:history="1">
+          <w:hyperlink w:anchor="_Toc211593776" w:history="1">
             <w:r>
               <w:rPr>
                 <w:rStyle w:val="Hyperlink"/>
                 <w:rFonts w:cstheme="majorHAnsi"/>
                 <w:noProof/>
               </w:rPr>
-              <w:t>GitHub</w:t>
+              <w:t>GitH</w:t>
+            </w:r>
+            <w:r>
+              <w:rPr>
+                <w:rStyle w:val="Hyperlink"/>
+                <w:rFonts w:cstheme="majorHAnsi"/>
+                <w:noProof/>
+              </w:rPr>
+              <w:t>u</w:t>
+            </w:r>
+            <w:r>
+              <w:rPr>
+                <w:rStyle w:val="Hyperlink"/>
+                <w:rFonts w:cstheme="majorHAnsi"/>
+                <w:noProof/>
+              </w:rPr>
+              <w:t>b</w:t>
             </w:r>
             <w:r>
               <w:rPr>
@@ -2548,7 +2564,7 @@
                 <w:noProof/>
                 <w:webHidden/>
               </w:rPr>
-              <w:instrText xml:space="preserve"> PAGEREF _Toc211592823 \h </w:instrText>
+              <w:instrText xml:space="preserve"> PAGEREF _Toc211593776 \h </w:instrText>
             </w:r>
             <w:r>
               <w:rPr>
@@ -2591,7 +2607,7 @@
               <w:lang w:eastAsia="es-CO"/>
             </w:rPr>
           </w:pPr>
-          <w:hyperlink w:anchor="_Toc211592824" w:history="1">
+          <w:hyperlink w:anchor="_Toc211593777" w:history="1">
             <w:r>
               <w:rPr>
                 <w:rStyle w:val="Hyperlink"/>
@@ -2619,7 +2635,7 @@
                 <w:noProof/>
                 <w:webHidden/>
               </w:rPr>
-              <w:instrText xml:space="preserve"> PAGEREF _Toc211592824 \h </w:instrText>
+              <w:instrText xml:space="preserve"> PAGEREF _Toc211593777 \h </w:instrText>
             </w:r>
             <w:r>
               <w:rPr>
@@ -2662,7 +2678,7 @@
               <w:lang w:eastAsia="es-CO"/>
             </w:rPr>
           </w:pPr>
-          <w:hyperlink w:anchor="_Toc211592825" w:history="1">
+          <w:hyperlink w:anchor="_Toc211593778" w:history="1">
             <w:r>
               <w:rPr>
                 <w:rStyle w:val="Hyperlink"/>
@@ -2689,7 +2705,7 @@
                 <w:noProof/>
                 <w:webHidden/>
               </w:rPr>
-              <w:instrText xml:space="preserve"> PAGEREF _Toc211592825 \h </w:instrText>
+              <w:instrText xml:space="preserve"> PAGEREF _Toc211593778 \h </w:instrText>
             </w:r>
             <w:r>
               <w:rPr>
@@ -2732,7 +2748,7 @@
               <w:lang w:eastAsia="es-CO"/>
             </w:rPr>
           </w:pPr>
-          <w:hyperlink w:anchor="_Toc211592826" w:history="1">
+          <w:hyperlink w:anchor="_Toc211593779" w:history="1">
             <w:r>
               <w:rPr>
                 <w:rStyle w:val="Hyperlink"/>
@@ -2760,7 +2776,7 @@
                 <w:noProof/>
                 <w:webHidden/>
               </w:rPr>
-              <w:instrText xml:space="preserve"> PAGEREF _Toc211592826 \h </w:instrText>
+              <w:instrText xml:space="preserve"> PAGEREF _Toc211593779 \h </w:instrText>
             </w:r>
             <w:r>
               <w:rPr>
@@ -2803,7 +2819,7 @@
               <w:lang w:eastAsia="es-CO"/>
             </w:rPr>
           </w:pPr>
-          <w:hyperlink w:anchor="_Toc211592827" w:history="1">
+          <w:hyperlink w:anchor="_Toc211593780" w:history="1">
             <w:r>
               <w:rPr>
                 <w:rStyle w:val="Hyperlink"/>
@@ -2830,7 +2846,7 @@
                 <w:noProof/>
                 <w:webHidden/>
               </w:rPr>
-              <w:instrText xml:space="preserve"> PAGEREF _Toc211592827 \h </w:instrText>
+              <w:instrText xml:space="preserve"> PAGEREF _Toc211593780 \h </w:instrText>
             </w:r>
             <w:r>
               <w:rPr>
@@ -2873,7 +2889,7 @@
               <w:lang w:eastAsia="es-CO"/>
             </w:rPr>
           </w:pPr>
-          <w:hyperlink w:anchor="_Toc211592828" w:history="1">
+          <w:hyperlink w:anchor="_Toc211593781" w:history="1">
             <w:r>
               <w:rPr>
                 <w:rStyle w:val="Hyperlink"/>
@@ -2901,7 +2917,7 @@
                 <w:noProof/>
                 <w:webHidden/>
               </w:rPr>
-              <w:instrText xml:space="preserve"> PAGEREF _Toc211592828 \h </w:instrText>
+              <w:instrText xml:space="preserve"> PAGEREF _Toc211593781 \h </w:instrText>
             </w:r>
             <w:r>
               <w:rPr>
@@ -2981,7 +2997,7 @@
       <w:pPr>
         <w:pStyle w:val="Heading1"/>
       </w:pPr>
-      <w:bookmarkStart w:id="0" w:name="_Toc211592794"/>
+      <w:bookmarkStart w:id="0" w:name="_Toc211593747"/>
       <w:r>
         <w:lastRenderedPageBreak/>
         <w:t xml:space="preserve">Sistema de Gestión de </w:t>
@@ -3011,7 +3027,7 @@
           <w:szCs w:val="24"/>
         </w:rPr>
       </w:pPr>
-      <w:bookmarkStart w:id="1" w:name="_Toc211592795"/>
+      <w:bookmarkStart w:id="1" w:name="_Toc211593748"/>
       <w:r>
         <w:rPr>
           <w:rFonts w:cstheme="majorHAnsi"/>
@@ -3042,7 +3058,7 @@
           <w:szCs w:val="24"/>
         </w:rPr>
       </w:pPr>
-      <w:bookmarkStart w:id="2" w:name="_Toc211592796"/>
+      <w:bookmarkStart w:id="2" w:name="_Toc211593749"/>
       <w:r>
         <w:rPr>
           <w:rFonts w:cstheme="majorHAnsi"/>
@@ -3127,7 +3143,7 @@
           <w:szCs w:val="24"/>
         </w:rPr>
       </w:pPr>
-      <w:bookmarkStart w:id="3" w:name="_Toc211592797"/>
+      <w:bookmarkStart w:id="3" w:name="_Toc211593750"/>
       <w:r>
         <w:rPr>
           <w:rFonts w:cstheme="majorHAnsi"/>
@@ -3196,7 +3212,7 @@
           <w:szCs w:val="24"/>
         </w:rPr>
       </w:pPr>
-      <w:bookmarkStart w:id="4" w:name="_Toc211592798"/>
+      <w:bookmarkStart w:id="4" w:name="_Toc211593751"/>
       <w:r>
         <w:rPr>
           <w:rFonts w:cstheme="majorHAnsi"/>
@@ -3228,7 +3244,7 @@
           <w:szCs w:val="24"/>
         </w:rPr>
       </w:pPr>
-      <w:bookmarkStart w:id="5" w:name="_Toc211592799"/>
+      <w:bookmarkStart w:id="5" w:name="_Toc211593752"/>
       <w:r>
         <w:rPr>
           <w:rFonts w:cstheme="majorHAnsi"/>
@@ -3265,7 +3281,7 @@
           <w:rFonts w:cstheme="majorHAnsi"/>
         </w:rPr>
       </w:pPr>
-      <w:bookmarkStart w:id="6" w:name="_Toc211592800"/>
+      <w:bookmarkStart w:id="6" w:name="_Toc211593753"/>
       <w:r>
         <w:rPr>
           <w:rFonts w:cstheme="majorHAnsi"/>
@@ -3370,7 +3386,7 @@
           <w:rFonts w:cstheme="majorHAnsi"/>
         </w:rPr>
       </w:pPr>
-      <w:bookmarkStart w:id="7" w:name="_Toc211592801"/>
+      <w:bookmarkStart w:id="7" w:name="_Toc211593754"/>
       <w:r>
         <w:rPr>
           <w:rFonts w:cstheme="majorHAnsi"/>
@@ -3469,7 +3485,7 @@
           <w:rFonts w:cstheme="majorHAnsi"/>
         </w:rPr>
       </w:pPr>
-      <w:bookmarkStart w:id="8" w:name="_Toc211592802"/>
+      <w:bookmarkStart w:id="8" w:name="_Toc211593755"/>
       <w:r>
         <w:rPr>
           <w:rFonts w:cstheme="majorHAnsi"/>
@@ -3594,7 +3610,7 @@
           <w:szCs w:val="24"/>
         </w:rPr>
       </w:pPr>
-      <w:bookmarkStart w:id="9" w:name="_Toc211592803"/>
+      <w:bookmarkStart w:id="9" w:name="_Toc211593756"/>
       <w:r>
         <w:rPr>
           <w:rFonts w:cstheme="majorHAnsi"/>
@@ -3625,7 +3641,7 @@
           <w:szCs w:val="24"/>
         </w:rPr>
       </w:pPr>
-      <w:bookmarkStart w:id="10" w:name="_Toc211592804"/>
+      <w:bookmarkStart w:id="10" w:name="_Toc211593757"/>
       <w:r>
         <w:rPr>
           <w:rFonts w:cstheme="majorHAnsi"/>
@@ -3652,7 +3668,7 @@
           <w:rFonts w:cstheme="majorHAnsi"/>
         </w:rPr>
       </w:pPr>
-      <w:bookmarkStart w:id="11" w:name="_Toc211592805"/>
+      <w:bookmarkStart w:id="11" w:name="_Toc211593758"/>
       <w:r>
         <w:rPr>
           <w:rFonts w:cstheme="majorHAnsi"/>
@@ -3748,7 +3764,7 @@
           <w:rFonts w:cstheme="majorHAnsi"/>
         </w:rPr>
       </w:pPr>
-      <w:bookmarkStart w:id="12" w:name="_Toc211592806"/>
+      <w:bookmarkStart w:id="12" w:name="_Toc211593759"/>
       <w:r>
         <w:rPr>
           <w:rFonts w:cstheme="majorHAnsi"/>
@@ -3807,7 +3823,7 @@
           <w:rFonts w:cstheme="majorHAnsi"/>
         </w:rPr>
       </w:pPr>
-      <w:bookmarkStart w:id="13" w:name="_Toc211592807"/>
+      <w:bookmarkStart w:id="13" w:name="_Toc211593760"/>
       <w:r>
         <w:rPr>
           <w:rFonts w:cstheme="majorHAnsi"/>
@@ -3896,7 +3912,7 @@
           <w:rFonts w:cstheme="majorHAnsi"/>
         </w:rPr>
       </w:pPr>
-      <w:bookmarkStart w:id="14" w:name="_Toc211592808"/>
+      <w:bookmarkStart w:id="14" w:name="_Toc211593761"/>
       <w:r>
         <w:rPr>
           <w:rFonts w:cstheme="majorHAnsi"/>
@@ -3949,7 +3965,7 @@
           <w:szCs w:val="24"/>
         </w:rPr>
       </w:pPr>
-      <w:bookmarkStart w:id="15" w:name="_Toc211592809"/>
+      <w:bookmarkStart w:id="15" w:name="_Toc211593762"/>
       <w:r>
         <w:rPr>
           <w:rFonts w:cstheme="majorHAnsi"/>
@@ -3968,7 +3984,7 @@
           <w:rFonts w:cstheme="majorHAnsi"/>
         </w:rPr>
       </w:pPr>
-      <w:bookmarkStart w:id="16" w:name="_Toc211592810"/>
+      <w:bookmarkStart w:id="16" w:name="_Toc211593763"/>
       <w:r>
         <w:rPr>
           <w:rFonts w:cstheme="majorHAnsi"/>
@@ -4090,7 +4106,7 @@
           <w:rFonts w:cstheme="majorHAnsi"/>
         </w:rPr>
       </w:pPr>
-      <w:bookmarkStart w:id="17" w:name="_Toc211592811"/>
+      <w:bookmarkStart w:id="17" w:name="_Toc211593764"/>
       <w:r>
         <w:rPr>
           <w:rFonts w:cstheme="majorHAnsi"/>
@@ -4151,7 +4167,7 @@
           <w:rFonts w:cstheme="majorHAnsi"/>
         </w:rPr>
       </w:pPr>
-      <w:bookmarkStart w:id="18" w:name="_Toc211592812"/>
+      <w:bookmarkStart w:id="18" w:name="_Toc211593765"/>
       <w:r>
         <w:rPr>
           <w:rFonts w:cstheme="majorHAnsi"/>
@@ -4212,7 +4228,7 @@
           <w:rFonts w:cstheme="majorHAnsi"/>
         </w:rPr>
       </w:pPr>
-      <w:bookmarkStart w:id="19" w:name="_Toc211592813"/>
+      <w:bookmarkStart w:id="19" w:name="_Toc211593766"/>
       <w:r>
         <w:rPr>
           <w:rFonts w:cstheme="majorHAnsi"/>
@@ -4260,7 +4276,7 @@
           <w:rFonts w:cstheme="majorHAnsi"/>
         </w:rPr>
       </w:pPr>
-      <w:bookmarkStart w:id="20" w:name="_Toc211592814"/>
+      <w:bookmarkStart w:id="20" w:name="_Toc211593767"/>
       <w:r>
         <w:rPr>
           <w:rFonts w:cstheme="majorHAnsi"/>
@@ -4312,7 +4328,7 @@
           <w:szCs w:val="24"/>
         </w:rPr>
       </w:pPr>
-      <w:bookmarkStart w:id="21" w:name="_Toc211592815"/>
+      <w:bookmarkStart w:id="21" w:name="_Toc211593768"/>
       <w:r>
         <w:rPr>
           <w:rFonts w:cstheme="majorHAnsi"/>
@@ -4336,7 +4352,7 @@
       <w:pPr>
         <w:pStyle w:val="Heading2"/>
       </w:pPr>
-      <w:bookmarkStart w:id="22" w:name="_Toc211592816"/>
+      <w:bookmarkStart w:id="22" w:name="_Toc211593769"/>
       <w:r>
         <w:t>Componentes</w:t>
       </w:r>
@@ -4469,10 +4485,7 @@
         <w:t xml:space="preserve"> ligera </w:t>
       </w:r>
       <w:r>
-        <w:t>(Minimal API)</w:t>
-      </w:r>
-      <w:r>
-        <w:t xml:space="preserve">, </w:t>
+        <w:t xml:space="preserve">(Minimal API), </w:t>
       </w:r>
       <w:r>
         <w:t xml:space="preserve"> ideal para microservicios , donde cada punto de conexión (endpoint) estará bajo u</w:t>
@@ -4594,19 +4607,7 @@
         <w:t>c</w:t>
       </w:r>
       <w:r>
-        <w:t xml:space="preserve">orreo para evitar un cuello de botella con los envíos masivos </w:t>
-      </w:r>
-      <w:r>
-        <w:t>de</w:t>
-      </w:r>
-      <w:r>
-        <w:t xml:space="preserve"> </w:t>
-      </w:r>
-      <w:r>
-        <w:t xml:space="preserve">correos </w:t>
-      </w:r>
-      <w:r>
-        <w:t>.</w:t>
+        <w:t>orreo para evitar un cuello de botella con los envíos masivos de correos .</w:t>
       </w:r>
     </w:p>
     <w:p>
@@ -4671,7 +4672,7 @@
           <w:szCs w:val="24"/>
         </w:rPr>
       </w:pPr>
-      <w:bookmarkStart w:id="23" w:name="_Toc211592817"/>
+      <w:bookmarkStart w:id="23" w:name="_Toc211593770"/>
       <w:r>
         <w:rPr>
           <w:rFonts w:cstheme="majorHAnsi"/>
@@ -5979,7 +5980,7 @@
           <w:szCs w:val="24"/>
         </w:rPr>
       </w:pPr>
-      <w:bookmarkStart w:id="24" w:name="_Toc211592818"/>
+      <w:bookmarkStart w:id="24" w:name="_Toc211593771"/>
       <w:r>
         <w:rPr>
           <w:rFonts w:cstheme="majorHAnsi"/>
@@ -6531,7 +6532,7 @@
           <w:szCs w:val="24"/>
         </w:rPr>
       </w:pPr>
-      <w:bookmarkStart w:id="25" w:name="_Toc211592819"/>
+      <w:bookmarkStart w:id="25" w:name="_Toc211593772"/>
       <w:r>
         <w:rPr>
           <w:rFonts w:cstheme="majorHAnsi"/>
@@ -6558,7 +6559,7 @@
           <w:rFonts w:cstheme="majorHAnsi"/>
         </w:rPr>
       </w:pPr>
-      <w:bookmarkStart w:id="26" w:name="_Toc211592820"/>
+      <w:bookmarkStart w:id="26" w:name="_Toc211593773"/>
       <w:r>
         <w:rPr>
           <w:rFonts w:cstheme="majorHAnsi"/>
@@ -6880,7 +6881,7 @@
           <w:rFonts w:cstheme="majorHAnsi"/>
         </w:rPr>
       </w:pPr>
-      <w:bookmarkStart w:id="27" w:name="_Toc211592821"/>
+      <w:bookmarkStart w:id="27" w:name="_Toc211593774"/>
       <w:r>
         <w:rPr>
           <w:rFonts w:cstheme="majorHAnsi"/>
@@ -6978,7 +6979,7 @@
           <w:szCs w:val="24"/>
         </w:rPr>
       </w:pPr>
-      <w:bookmarkStart w:id="28" w:name="_Toc211592822"/>
+      <w:bookmarkStart w:id="28" w:name="_Toc211593775"/>
       <w:r>
         <w:rPr>
           <w:rFonts w:cstheme="majorHAnsi"/>
@@ -6998,7 +6999,7 @@
           <w:szCs w:val="24"/>
         </w:rPr>
       </w:pPr>
-      <w:bookmarkStart w:id="29" w:name="_Toc211592823"/>
+      <w:bookmarkStart w:id="29" w:name="_Toc211593776"/>
       <w:r>
         <w:rPr>
           <w:rFonts w:cstheme="majorHAnsi"/>
@@ -7017,14 +7018,17 @@
           <w:szCs w:val="24"/>
         </w:rPr>
       </w:pPr>
-      <w:r>
-        <w:rPr>
-          <w:rFonts w:asciiTheme="majorHAnsi" w:hAnsiTheme="majorHAnsi" w:cstheme="majorHAnsi"/>
-          <w:sz w:val="24"/>
-          <w:szCs w:val="24"/>
-        </w:rPr>
-        <w:t>https://github.com/EverAlonsoTorresGaleano</w:t>
-      </w:r>
+      <w:hyperlink r:id="rId13" w:history="1">
+        <w:r>
+          <w:rPr>
+            <w:rStyle w:val="Hyperlink"/>
+            <w:rFonts w:asciiTheme="majorHAnsi" w:hAnsiTheme="majorHAnsi" w:cstheme="majorHAnsi"/>
+            <w:sz w:val="24"/>
+            <w:szCs w:val="24"/>
+          </w:rPr>
+          <w:t>https://github.com/EverAlonsoTorresGaleano/BlackBird.TicketManagement</w:t>
+        </w:r>
+      </w:hyperlink>
     </w:p>
     <w:p>
       <w:pPr>
@@ -7035,13 +7039,23 @@
           <w:szCs w:val="24"/>
         </w:rPr>
       </w:pPr>
-      <w:bookmarkStart w:id="30" w:name="_Toc211592824"/>
-      <w:r>
+      <w:bookmarkStart w:id="30" w:name="_Toc211593777"/>
+    </w:p>
+    <w:p>
+      <w:pPr>
+        <w:pStyle w:val="Heading1"/>
         <w:rPr>
           <w:rFonts w:cstheme="majorHAnsi"/>
           <w:sz w:val="24"/>
           <w:szCs w:val="24"/>
         </w:rPr>
+      </w:pPr>
+      <w:r>
+        <w:rPr>
+          <w:rFonts w:cstheme="majorHAnsi"/>
+          <w:sz w:val="24"/>
+          <w:szCs w:val="24"/>
+        </w:rPr>
         <w:t>Documentación Para Uso de Los Servicios API</w:t>
       </w:r>
       <w:bookmarkEnd w:id="30"/>
@@ -7050,7 +7064,7 @@
       <w:pPr>
         <w:pStyle w:val="Heading2"/>
       </w:pPr>
-      <w:bookmarkStart w:id="31" w:name="_Toc211592825"/>
+      <w:bookmarkStart w:id="31" w:name="_Toc211593778"/>
       <w:r>
         <w:t>Readme.md File</w:t>
       </w:r>
@@ -7116,14 +7130,13 @@
           <w:szCs w:val="24"/>
         </w:rPr>
       </w:pPr>
-      <w:bookmarkStart w:id="32" w:name="_Toc211592826"/>
+      <w:bookmarkStart w:id="32" w:name="_Toc211593779"/>
       <w:r>
         <w:rPr>
           <w:rFonts w:cstheme="majorHAnsi"/>
           <w:sz w:val="24"/>
           <w:szCs w:val="24"/>
         </w:rPr>
-        <w:lastRenderedPageBreak/>
         <w:t>Swagger</w:t>
       </w:r>
       <w:bookmarkEnd w:id="32"/>
@@ -7156,66 +7169,6 @@
             <wp:extent cx="5612130" cy="3733165"/>
             <wp:effectExtent l="0" t="0" r="7620" b="635"/>
             <wp:docPr id="3" name="Picture 3"/>
-            <wp:cNvGraphicFramePr>
-              <a:graphicFrameLocks xmlns:a="http://schemas.openxmlformats.org/drawingml/2006/main" noChangeAspect="1"/>
-            </wp:cNvGraphicFramePr>
-            <a:graphic xmlns:a="http://schemas.openxmlformats.org/drawingml/2006/main">
-              <a:graphicData uri="http://schemas.openxmlformats.org/drawingml/2006/picture">
-                <pic:pic xmlns:pic="http://schemas.openxmlformats.org/drawingml/2006/picture">
-                  <pic:nvPicPr>
-                    <pic:cNvPr id="1" name=""/>
-                    <pic:cNvPicPr/>
-                  </pic:nvPicPr>
-                  <pic:blipFill>
-                    <a:blip r:embed="rId13"/>
-                    <a:stretch>
-                      <a:fillRect/>
-                    </a:stretch>
-                  </pic:blipFill>
-                  <pic:spPr>
-                    <a:xfrm>
-                      <a:off x="0" y="0"/>
-                      <a:ext cx="5612130" cy="3733165"/>
-                    </a:xfrm>
-                    <a:prstGeom prst="rect">
-                      <a:avLst/>
-                    </a:prstGeom>
-                  </pic:spPr>
-                </pic:pic>
-              </a:graphicData>
-            </a:graphic>
-          </wp:inline>
-        </w:drawing>
-      </w:r>
-    </w:p>
-    <w:p>
-      <w:pPr>
-        <w:pStyle w:val="Heading2"/>
-      </w:pPr>
-      <w:bookmarkStart w:id="33" w:name="_Toc211592827"/>
-      <w:r>
-        <w:t>Visual Studio Endpoint Explorer</w:t>
-      </w:r>
-      <w:bookmarkEnd w:id="33"/>
-    </w:p>
-    <w:p>
-      <w:pPr>
-        <w:jc w:val="both"/>
-        <w:rPr>
-          <w:rFonts w:asciiTheme="majorHAnsi" w:hAnsiTheme="majorHAnsi" w:cstheme="majorHAnsi"/>
-          <w:sz w:val="24"/>
-          <w:szCs w:val="24"/>
-        </w:rPr>
-      </w:pPr>
-      <w:r>
-        <w:rPr>
-          <w:noProof/>
-        </w:rPr>
-        <w:drawing>
-          <wp:inline distT="0" distB="0" distL="0" distR="0" wp14:anchorId="01339FED" wp14:editId="489788C3">
-            <wp:extent cx="5612130" cy="3228340"/>
-            <wp:effectExtent l="0" t="0" r="7620" b="0"/>
-            <wp:docPr id="4" name="Picture 4"/>
             <wp:cNvGraphicFramePr>
               <a:graphicFrameLocks xmlns:a="http://schemas.openxmlformats.org/drawingml/2006/main" noChangeAspect="1"/>
             </wp:cNvGraphicFramePr>
@@ -7235,6 +7188,67 @@
                   <pic:spPr>
                     <a:xfrm>
                       <a:off x="0" y="0"/>
+                      <a:ext cx="5612130" cy="3733165"/>
+                    </a:xfrm>
+                    <a:prstGeom prst="rect">
+                      <a:avLst/>
+                    </a:prstGeom>
+                  </pic:spPr>
+                </pic:pic>
+              </a:graphicData>
+            </a:graphic>
+          </wp:inline>
+        </w:drawing>
+      </w:r>
+    </w:p>
+    <w:p>
+      <w:pPr>
+        <w:pStyle w:val="Heading2"/>
+      </w:pPr>
+      <w:bookmarkStart w:id="33" w:name="_Toc211593780"/>
+      <w:r>
+        <w:lastRenderedPageBreak/>
+        <w:t>Visual Studio Endpoint Explorer</w:t>
+      </w:r>
+      <w:bookmarkEnd w:id="33"/>
+    </w:p>
+    <w:p>
+      <w:pPr>
+        <w:jc w:val="both"/>
+        <w:rPr>
+          <w:rFonts w:asciiTheme="majorHAnsi" w:hAnsiTheme="majorHAnsi" w:cstheme="majorHAnsi"/>
+          <w:sz w:val="24"/>
+          <w:szCs w:val="24"/>
+        </w:rPr>
+      </w:pPr>
+      <w:r>
+        <w:rPr>
+          <w:noProof/>
+        </w:rPr>
+        <w:drawing>
+          <wp:inline distT="0" distB="0" distL="0" distR="0" wp14:anchorId="01339FED" wp14:editId="489788C3">
+            <wp:extent cx="5612130" cy="3228340"/>
+            <wp:effectExtent l="0" t="0" r="7620" b="0"/>
+            <wp:docPr id="4" name="Picture 4"/>
+            <wp:cNvGraphicFramePr>
+              <a:graphicFrameLocks xmlns:a="http://schemas.openxmlformats.org/drawingml/2006/main" noChangeAspect="1"/>
+            </wp:cNvGraphicFramePr>
+            <a:graphic xmlns:a="http://schemas.openxmlformats.org/drawingml/2006/main">
+              <a:graphicData uri="http://schemas.openxmlformats.org/drawingml/2006/picture">
+                <pic:pic xmlns:pic="http://schemas.openxmlformats.org/drawingml/2006/picture">
+                  <pic:nvPicPr>
+                    <pic:cNvPr id="1" name=""/>
+                    <pic:cNvPicPr/>
+                  </pic:nvPicPr>
+                  <pic:blipFill>
+                    <a:blip r:embed="rId15"/>
+                    <a:stretch>
+                      <a:fillRect/>
+                    </a:stretch>
+                  </pic:blipFill>
+                  <pic:spPr>
+                    <a:xfrm>
+                      <a:off x="0" y="0"/>
                       <a:ext cx="5612130" cy="3228340"/>
                     </a:xfrm>
                     <a:prstGeom prst="rect">
@@ -7257,14 +7271,13 @@
           <w:szCs w:val="24"/>
         </w:rPr>
       </w:pPr>
-      <w:bookmarkStart w:id="34" w:name="_Toc211592828"/>
+      <w:bookmarkStart w:id="34" w:name="_Toc211593781"/>
       <w:r>
         <w:rPr>
           <w:rFonts w:cstheme="majorHAnsi"/>
           <w:sz w:val="24"/>
           <w:szCs w:val="24"/>
         </w:rPr>
-        <w:lastRenderedPageBreak/>
         <w:t>Http File</w:t>
       </w:r>
       <w:bookmarkEnd w:id="34"/>
@@ -7722,6 +7735,7 @@
           <w:szCs w:val="24"/>
           <w:highlight w:val="white"/>
         </w:rPr>
+        <w:lastRenderedPageBreak/>
         <w:t>}</w:t>
       </w:r>
     </w:p>
@@ -8017,7 +8031,6 @@
           <w:szCs w:val="24"/>
           <w:highlight w:val="white"/>
         </w:rPr>
-        <w:lastRenderedPageBreak/>
         <w:t>PATCH {{BlackBird.TicketManagement.Presentation_HostAddress}}/api/User/DisableAsync?userId={{userName}}</w:t>
       </w:r>
     </w:p>
@@ -8418,6 +8431,7 @@
           <w:szCs w:val="24"/>
           <w:highlight w:val="white"/>
         </w:rPr>
+        <w:lastRenderedPageBreak/>
         <w:t>Authorization: Bearer {{tokenBearer}}</w:t>
       </w:r>
     </w:p>
@@ -8793,7 +8807,6 @@
           <w:szCs w:val="24"/>
           <w:highlight w:val="white"/>
         </w:rPr>
-        <w:lastRenderedPageBreak/>
         <w:t xml:space="preserve">  "createdDate": "2025-10-17T05:00:53.879Z",</w:t>
       </w:r>
     </w:p>
@@ -9374,6 +9387,7 @@
           <w:szCs w:val="24"/>
           <w:highlight w:val="white"/>
         </w:rPr>
+        <w:lastRenderedPageBreak/>
         <w:t xml:space="preserve">  "eventDate": "2025-10-17T05:00:53.879Z",</w:t>
       </w:r>
     </w:p>
@@ -9607,7 +9621,7 @@
       </w:pPr>
     </w:p>
     <w:sectPr>
-      <w:headerReference w:type="default" r:id="rId15"/>
+      <w:headerReference w:type="default" r:id="rId16"/>
       <w:pgSz w:w="12240" w:h="15840"/>
       <w:pgMar w:top="1417" w:right="1701" w:bottom="1417" w:left="1701" w:header="708" w:footer="708" w:gutter="0"/>
       <w:cols w:space="708"/>

</xml_diff>